<commit_message>
Fixed calculation of real uncertainty when Imaginary is equal to zero
</commit_message>
<xml_diff>
--- a/User Manual/RI Retrieval in Labview - User Manual.docx
+++ b/User Manual/RI Retrieval in Labview - User Manual.docx
@@ -17,31 +17,36 @@
         </w:rPr>
         <w:t xml:space="preserve">RI </w:t>
       </w:r>
-      <w:proofErr w:type="spellStart"/>
       <w:r>
         <w:rPr>
           <w:bCs/>
           <w:iCs/>
         </w:rPr>
-        <w:t>Retieval</w:t>
-      </w:r>
-      <w:proofErr w:type="spellEnd"/>
+        <w:t>Retrieval</w:t>
+      </w:r>
       <w:r>
         <w:rPr>
           <w:bCs/>
           <w:iCs/>
         </w:rPr>
-        <w:t xml:space="preserve"> In </w:t>
-      </w:r>
-      <w:proofErr w:type="spellStart"/>
+        <w:t xml:space="preserve"> </w:t>
+      </w:r>
+      <w:proofErr w:type="gramStart"/>
       <w:r>
         <w:rPr>
           <w:bCs/>
           <w:iCs/>
         </w:rPr>
-        <w:t>Labview</w:t>
-      </w:r>
-      <w:proofErr w:type="spellEnd"/>
+        <w:t>In</w:t>
+      </w:r>
+      <w:proofErr w:type="gramEnd"/>
+      <w:r>
+        <w:rPr>
+          <w:bCs/>
+          <w:iCs/>
+        </w:rPr>
+        <w:t xml:space="preserve"> Labview</w:t>
+      </w:r>
     </w:p>
     <w:p>
       <w:pPr>
@@ -182,31 +187,29 @@
     </w:p>
     <w:p>
       <w:pPr>
+        <w:pStyle w:val="IEMTSectionHeaders"/>
+      </w:pPr>
+      <w:r>
+        <w:t>Installation</w:t>
+      </w:r>
+    </w:p>
+    <w:p>
+      <w:pPr>
         <w:pStyle w:val="IEMTText"/>
       </w:pPr>
+      <w:r>
+        <w:t xml:space="preserve">Simply run setup.exe and follow through with the installation wizard. </w:t>
+      </w:r>
+      <w:r>
+        <w:t>The application was built for 1920x1080 screen resolution, anything smaller than that will show a truncated window and may render the application unusable.</w:t>
+      </w:r>
     </w:p>
     <w:p>
       <w:pPr>
         <w:pStyle w:val="IEMTSectionHeaders"/>
       </w:pPr>
       <w:r>
-        <w:t>Installation</w:t>
-      </w:r>
-    </w:p>
-    <w:p>
-      <w:pPr>
-        <w:pStyle w:val="IEMTText"/>
-      </w:pPr>
-      <w:r>
-        <w:t xml:space="preserve">Simply run setup.exe and follow through with the installation wizard. </w:t>
-      </w:r>
-    </w:p>
-    <w:p>
-      <w:pPr>
-        <w:pStyle w:val="IEMTSectionHeaders"/>
-      </w:pPr>
-      <w:r>
-        <w:t>Operation</w:t>
+        <w:t>Basic Usage</w:t>
       </w:r>
     </w:p>
     <w:p>
@@ -294,6 +297,129 @@
           <w:numId w:val="1"/>
         </w:numPr>
       </w:pPr>
+      <w:r>
+        <w:t xml:space="preserve">Choose if you want to add error calculation for the parameter estimations. If you want just a rough estimation for the errors you can choose approximate errors. (explanation between the two is given in the appendix) </w:t>
+      </w:r>
+    </w:p>
+    <w:p>
+      <w:pPr>
+        <w:pStyle w:val="IEMTText"/>
+        <w:numPr>
+          <w:ilvl w:val="0"/>
+          <w:numId w:val="1"/>
+        </w:numPr>
+      </w:pPr>
+      <w:r>
+        <w:t>Choose whether or not to restrict the retrieval to positive imaginary values. (Restricted by default)</w:t>
+      </w:r>
+    </w:p>
+    <w:p>
+      <w:pPr>
+        <w:pStyle w:val="IEMTText"/>
+        <w:numPr>
+          <w:ilvl w:val="0"/>
+          <w:numId w:val="1"/>
+        </w:numPr>
+      </w:pPr>
+      <w:r>
+        <w:t>Choose which sizes you want to include in your retrieval by checking the relevant check boxes. I will explain later the usage of the quick fit button. For now, simply leave it off (It is off by default)</w:t>
+      </w:r>
+    </w:p>
+    <w:p>
+      <w:pPr>
+        <w:pStyle w:val="IEMTText"/>
+        <w:numPr>
+          <w:ilvl w:val="0"/>
+          <w:numId w:val="1"/>
+        </w:numPr>
+      </w:pPr>
+      <w:r>
+        <w:t>Press the Retrieve RI button to begin retrieving real and imaginary parts from you data. The button caption will chang</w:t>
+      </w:r>
+      <w:r>
+        <w:t>e</w:t>
+      </w:r>
+      <w:r>
+        <w:t xml:space="preserve"> to </w:t>
+      </w:r>
+      <w:r>
+        <w:t>“</w:t>
+      </w:r>
+      <w:r>
+        <w:t>Running</w:t>
+      </w:r>
+      <w:proofErr w:type="gramStart"/>
+      <w:r>
+        <w:t>..</w:t>
+      </w:r>
+      <w:r>
+        <w:t>”</w:t>
+      </w:r>
+      <w:proofErr w:type="gramEnd"/>
+      <w:r>
+        <w:t xml:space="preserve"> and return to “Retrieve RI” once the retrieval is done. </w:t>
+      </w:r>
+      <w:r>
+        <w:t>During the run the following graphs will update in real time: the real and imaginary graph as a function of wavelength (take care not to move the cursors while the program retrieves the data – It doesn’t work because of my program architecture)</w:t>
+      </w:r>
+      <w:r>
+        <w:t xml:space="preserve">. A blue square will appear if the residue for that fit was less than 3, signifying a good fit. </w:t>
+      </w:r>
+      <w:r>
+        <w:t xml:space="preserve">Normalized residuals ((observed-fitted)/uncertainty)) graph </w:t>
+      </w:r>
+      <w:r>
+        <w:t>as a function of size parameter,</w:t>
+      </w:r>
+      <w:r>
+        <w:t xml:space="preserve"> Measured data </w:t>
+      </w:r>
+      <w:r>
+        <w:t xml:space="preserve">and </w:t>
+      </w:r>
+      <w:r>
+        <w:t xml:space="preserve"> </w:t>
+      </w:r>
+      <w:r>
+        <w:t>b</w:t>
+      </w:r>
+      <w:r>
+        <w:t xml:space="preserve">est fit result as a function of size parameter, and a convergence graph which shows how the algorithm converges to the minimum Chi^2 in the Chi^2 </w:t>
+      </w:r>
+      <w:r>
+        <w:lastRenderedPageBreak/>
+        <w:t>surface (Simplex Algorithm)</w:t>
+      </w:r>
+      <w:r>
+        <w:t xml:space="preserve"> – all shown in Figure 3. You can only stop the retrieval process by pressing the stop button located at the top of the window.</w:t>
+      </w:r>
+    </w:p>
+    <w:p>
+      <w:pPr>
+        <w:pStyle w:val="IEMTText"/>
+        <w:numPr>
+          <w:ilvl w:val="0"/>
+          <w:numId w:val="1"/>
+        </w:numPr>
+      </w:pPr>
+      <w:r>
+        <w:t>Once the retrieval is finished you can save the data by pressing the “Save RI to file”. A file with the retrieved data will be created in the same directory from which you loaded the extinction file and will be named by the same name plus descriptors of which options were selected to achieve that result.</w:t>
+      </w:r>
+    </w:p>
+    <w:p>
+      <w:pPr>
+        <w:pStyle w:val="IEMTText"/>
+        <w:numPr>
+          <w:ilvl w:val="0"/>
+          <w:numId w:val="1"/>
+        </w:numPr>
+      </w:pPr>
+      <w:r>
+        <w:t>You can also examine the data by moving the cursors in the real and imaginary graph to the desired wavelength. The corresponding graphs and results will be updated. The main result shown in figure 4</w:t>
+      </w:r>
+      <w:r>
+        <w:t xml:space="preserve"> – the wavelength and the corresponding real and imaginary parts are shown in the graph. Residue (MDBF) is the calculated Chi^2 divided by number of sizes in between the best fit result and the measured data. Residue (CDMRI) is the calculated Chi^2 divided by number of sizes in between the calculated Mie curve and the corrected for multiple charges measured data.</w:t>
+      </w:r>
     </w:p>
     <w:p>
       <w:pPr>
@@ -337,7 +463,6 @@
                 <w:noProof/>
                 <w:lang w:bidi="he-IL"/>
               </w:rPr>
-              <w:lastRenderedPageBreak/>
               <w:drawing>
                 <wp:inline distT="0" distB="0" distL="0" distR="0">
                   <wp:extent cx="5486400" cy="2699385"/>
@@ -397,6 +522,7 @@
           <w:p>
             <w:pPr>
               <w:pStyle w:val="Caption"/>
+              <w:jc w:val="center"/>
             </w:pPr>
             <w:bookmarkStart w:id="0" w:name="_Ref334450229"/>
             <w:r>
@@ -481,9 +607,9 @@
               </w:rPr>
               <w:drawing>
                 <wp:inline distT="0" distB="0" distL="0" distR="0">
-                  <wp:extent cx="1795895" cy="2645177"/>
+                  <wp:extent cx="630068" cy="2999509"/>
                   <wp:effectExtent l="19050" t="0" r="0" b="0"/>
-                  <wp:docPr id="2" name="Picture 1"/>
+                  <wp:docPr id="7" name="Picture 7"/>
                   <wp:cNvGraphicFramePr>
                     <a:graphicFrameLocks xmlns:a="http://schemas.openxmlformats.org/drawingml/2006/main" noChangeAspect="1"/>
                   </wp:cNvGraphicFramePr>
@@ -491,7 +617,7 @@
                     <a:graphicData uri="http://schemas.openxmlformats.org/drawingml/2006/picture">
                       <pic:pic xmlns:pic="http://schemas.openxmlformats.org/drawingml/2006/picture">
                         <pic:nvPicPr>
-                          <pic:cNvPr id="0" name="Picture 1"/>
+                          <pic:cNvPr id="0" name="Picture 7"/>
                           <pic:cNvPicPr>
                             <a:picLocks noChangeAspect="1" noChangeArrowheads="1"/>
                           </pic:cNvPicPr>
@@ -506,7 +632,7 @@
                         <pic:spPr bwMode="auto">
                           <a:xfrm>
                             <a:off x="0" y="0"/>
-                            <a:ext cx="1795922" cy="2645216"/>
+                            <a:ext cx="630104" cy="2999683"/>
                           </a:xfrm>
                           <a:prstGeom prst="rect">
                             <a:avLst/>
@@ -525,6 +651,57 @@
                 </wp:inline>
               </w:drawing>
             </w:r>
+            <w:r>
+              <w:rPr>
+                <w:noProof/>
+                <w:lang w:bidi="he-IL"/>
+              </w:rPr>
+              <w:drawing>
+                <wp:inline distT="0" distB="0" distL="0" distR="0">
+                  <wp:extent cx="2027885" cy="2999509"/>
+                  <wp:effectExtent l="19050" t="0" r="0" b="0"/>
+                  <wp:docPr id="5" name="Picture 4"/>
+                  <wp:cNvGraphicFramePr>
+                    <a:graphicFrameLocks xmlns:a="http://schemas.openxmlformats.org/drawingml/2006/main" noChangeAspect="1"/>
+                  </wp:cNvGraphicFramePr>
+                  <a:graphic xmlns:a="http://schemas.openxmlformats.org/drawingml/2006/main">
+                    <a:graphicData uri="http://schemas.openxmlformats.org/drawingml/2006/picture">
+                      <pic:pic xmlns:pic="http://schemas.openxmlformats.org/drawingml/2006/picture">
+                        <pic:nvPicPr>
+                          <pic:cNvPr id="0" name="Picture 4"/>
+                          <pic:cNvPicPr>
+                            <a:picLocks noChangeAspect="1" noChangeArrowheads="1"/>
+                          </pic:cNvPicPr>
+                        </pic:nvPicPr>
+                        <pic:blipFill>
+                          <a:blip r:embed="rId11"/>
+                          <a:srcRect/>
+                          <a:stretch>
+                            <a:fillRect/>
+                          </a:stretch>
+                        </pic:blipFill>
+                        <pic:spPr bwMode="auto">
+                          <a:xfrm>
+                            <a:off x="0" y="0"/>
+                            <a:ext cx="2027915" cy="2999554"/>
+                          </a:xfrm>
+                          <a:prstGeom prst="rect">
+                            <a:avLst/>
+                          </a:prstGeom>
+                          <a:noFill/>
+                          <a:ln w="9525">
+                            <a:noFill/>
+                            <a:miter lim="800000"/>
+                            <a:headEnd/>
+                            <a:tailEnd/>
+                          </a:ln>
+                        </pic:spPr>
+                      </pic:pic>
+                    </a:graphicData>
+                  </a:graphic>
+                </wp:inline>
+              </w:drawing>
+            </w:r>
           </w:p>
         </w:tc>
       </w:tr>
@@ -539,6 +716,7 @@
           <w:p>
             <w:pPr>
               <w:pStyle w:val="Caption"/>
+              <w:jc w:val="center"/>
             </w:pPr>
             <w:bookmarkStart w:id="1" w:name="_Ref334450474"/>
             <w:r>
@@ -631,12 +809,11 @@
                 <w:noProof/>
                 <w:lang w:bidi="he-IL"/>
               </w:rPr>
-              <w:lastRenderedPageBreak/>
               <w:drawing>
                 <wp:inline distT="0" distB="0" distL="0" distR="0">
-                  <wp:extent cx="4491990" cy="2663190"/>
-                  <wp:effectExtent l="19050" t="0" r="3810" b="0"/>
-                  <wp:docPr id="17" name="Picture 2" descr="C:\Users\Weizmann\AppData\Local\Temp\VMwareDnD\6d09fedc\image[2].png"/>
+                  <wp:extent cx="4495800" cy="1988185"/>
+                  <wp:effectExtent l="19050" t="0" r="0" b="0"/>
+                  <wp:docPr id="6" name="Picture 13"/>
                   <wp:cNvGraphicFramePr>
                     <a:graphicFrameLocks xmlns:a="http://schemas.openxmlformats.org/drawingml/2006/main" noChangeAspect="1"/>
                   </wp:cNvGraphicFramePr>
@@ -644,13 +821,13 @@
                     <a:graphicData uri="http://schemas.openxmlformats.org/drawingml/2006/picture">
                       <pic:pic xmlns:pic="http://schemas.openxmlformats.org/drawingml/2006/picture">
                         <pic:nvPicPr>
-                          <pic:cNvPr id="0" name="Picture 2" descr="C:\Users\Weizmann\AppData\Local\Temp\VMwareDnD\6d09fedc\image[2].png"/>
+                          <pic:cNvPr id="0" name="Picture 13"/>
                           <pic:cNvPicPr>
                             <a:picLocks noChangeAspect="1" noChangeArrowheads="1"/>
                           </pic:cNvPicPr>
                         </pic:nvPicPr>
                         <pic:blipFill>
-                          <a:blip r:embed="rId11"/>
+                          <a:blip r:embed="rId12"/>
                           <a:srcRect/>
                           <a:stretch>
                             <a:fillRect/>
@@ -659,7 +836,7 @@
                         <pic:spPr bwMode="auto">
                           <a:xfrm>
                             <a:off x="0" y="0"/>
-                            <a:ext cx="4491990" cy="2663190"/>
+                            <a:ext cx="4495800" cy="1988185"/>
                           </a:xfrm>
                           <a:prstGeom prst="rect">
                             <a:avLst/>
@@ -678,6 +855,57 @@
                 </wp:inline>
               </w:drawing>
             </w:r>
+            <w:r>
+              <w:rPr>
+                <w:noProof/>
+                <w:lang w:bidi="he-IL"/>
+              </w:rPr>
+              <w:drawing>
+                <wp:inline distT="0" distB="0" distL="0" distR="0">
+                  <wp:extent cx="1685957" cy="4287982"/>
+                  <wp:effectExtent l="19050" t="0" r="9493" b="0"/>
+                  <wp:docPr id="10" name="Picture 10"/>
+                  <wp:cNvGraphicFramePr>
+                    <a:graphicFrameLocks xmlns:a="http://schemas.openxmlformats.org/drawingml/2006/main" noChangeAspect="1"/>
+                  </wp:cNvGraphicFramePr>
+                  <a:graphic xmlns:a="http://schemas.openxmlformats.org/drawingml/2006/main">
+                    <a:graphicData uri="http://schemas.openxmlformats.org/drawingml/2006/picture">
+                      <pic:pic xmlns:pic="http://schemas.openxmlformats.org/drawingml/2006/picture">
+                        <pic:nvPicPr>
+                          <pic:cNvPr id="0" name="Picture 10"/>
+                          <pic:cNvPicPr>
+                            <a:picLocks noChangeAspect="1" noChangeArrowheads="1"/>
+                          </pic:cNvPicPr>
+                        </pic:nvPicPr>
+                        <pic:blipFill>
+                          <a:blip r:embed="rId13"/>
+                          <a:srcRect/>
+                          <a:stretch>
+                            <a:fillRect/>
+                          </a:stretch>
+                        </pic:blipFill>
+                        <pic:spPr bwMode="auto">
+                          <a:xfrm>
+                            <a:off x="0" y="0"/>
+                            <a:ext cx="1685957" cy="4287982"/>
+                          </a:xfrm>
+                          <a:prstGeom prst="rect">
+                            <a:avLst/>
+                          </a:prstGeom>
+                          <a:noFill/>
+                          <a:ln w="9525">
+                            <a:noFill/>
+                            <a:miter lim="800000"/>
+                            <a:headEnd/>
+                            <a:tailEnd/>
+                          </a:ln>
+                        </pic:spPr>
+                      </pic:pic>
+                    </a:graphicData>
+                  </a:graphic>
+                </wp:inline>
+              </w:drawing>
+            </w:r>
           </w:p>
         </w:tc>
       </w:tr>
@@ -692,6 +920,7 @@
           <w:p>
             <w:pPr>
               <w:pStyle w:val="Caption"/>
+              <w:jc w:val="center"/>
             </w:pPr>
             <w:bookmarkStart w:id="2" w:name="_Ref334451025"/>
             <w:r>
@@ -726,7 +955,7 @@
               <w:t xml:space="preserve"> – </w:t>
             </w:r>
             <w:r>
-              <w:t>Shutter is set to “Fully Auto” – smear effect is extinguished</w:t>
+              <w:t>Graphs that update during the retrieval process. (please don’t manipulate the cursors which the retrieval is running)</w:t>
             </w:r>
           </w:p>
         </w:tc>
@@ -774,11 +1003,12 @@
                 <w:noProof/>
                 <w:lang w:bidi="he-IL"/>
               </w:rPr>
+              <w:lastRenderedPageBreak/>
               <w:drawing>
                 <wp:inline distT="0" distB="0" distL="0" distR="0">
-                  <wp:extent cx="4491990" cy="2663190"/>
-                  <wp:effectExtent l="19050" t="0" r="3810" b="0"/>
-                  <wp:docPr id="13" name="Picture 3" descr="C:\Users\Weizmann\AppData\Local\Temp\VMwareDnD\6f80f96f\image[3].png"/>
+                  <wp:extent cx="4495800" cy="3235325"/>
+                  <wp:effectExtent l="19050" t="0" r="0" b="0"/>
+                  <wp:docPr id="25" name="Picture 25"/>
                   <wp:cNvGraphicFramePr>
                     <a:graphicFrameLocks xmlns:a="http://schemas.openxmlformats.org/drawingml/2006/main" noChangeAspect="1"/>
                   </wp:cNvGraphicFramePr>
@@ -786,13 +1016,13 @@
                     <a:graphicData uri="http://schemas.openxmlformats.org/drawingml/2006/picture">
                       <pic:pic xmlns:pic="http://schemas.openxmlformats.org/drawingml/2006/picture">
                         <pic:nvPicPr>
-                          <pic:cNvPr id="0" name="Picture 3" descr="C:\Users\Weizmann\AppData\Local\Temp\VMwareDnD\6f80f96f\image[3].png"/>
+                          <pic:cNvPr id="0" name="Picture 25"/>
                           <pic:cNvPicPr>
                             <a:picLocks noChangeAspect="1" noChangeArrowheads="1"/>
                           </pic:cNvPicPr>
                         </pic:nvPicPr>
                         <pic:blipFill>
-                          <a:blip r:embed="rId12"/>
+                          <a:blip r:embed="rId14"/>
                           <a:srcRect/>
                           <a:stretch>
                             <a:fillRect/>
@@ -801,7 +1031,7 @@
                         <pic:spPr bwMode="auto">
                           <a:xfrm>
                             <a:off x="0" y="0"/>
-                            <a:ext cx="4491990" cy="2663190"/>
+                            <a:ext cx="4495800" cy="3235325"/>
                           </a:xfrm>
                           <a:prstGeom prst="rect">
                             <a:avLst/>
@@ -834,8 +1064,66 @@
           <w:p>
             <w:pPr>
               <w:pStyle w:val="Caption"/>
+              <w:jc w:val="center"/>
             </w:pPr>
             <w:bookmarkStart w:id="3" w:name="_Ref315705063"/>
+            <w:r>
+              <w:rPr>
+                <w:noProof/>
+                <w:lang w:bidi="he-IL"/>
+              </w:rPr>
+              <w:drawing>
+                <wp:inline distT="0" distB="0" distL="0" distR="0">
+                  <wp:extent cx="1595005" cy="1990701"/>
+                  <wp:effectExtent l="19050" t="0" r="5195" b="0"/>
+                  <wp:docPr id="19" name="Picture 19"/>
+                  <wp:cNvGraphicFramePr>
+                    <a:graphicFrameLocks xmlns:a="http://schemas.openxmlformats.org/drawingml/2006/main" noChangeAspect="1"/>
+                  </wp:cNvGraphicFramePr>
+                  <a:graphic xmlns:a="http://schemas.openxmlformats.org/drawingml/2006/main">
+                    <a:graphicData uri="http://schemas.openxmlformats.org/drawingml/2006/picture">
+                      <pic:pic xmlns:pic="http://schemas.openxmlformats.org/drawingml/2006/picture">
+                        <pic:nvPicPr>
+                          <pic:cNvPr id="0" name="Picture 19"/>
+                          <pic:cNvPicPr>
+                            <a:picLocks noChangeAspect="1" noChangeArrowheads="1"/>
+                          </pic:cNvPicPr>
+                        </pic:nvPicPr>
+                        <pic:blipFill>
+                          <a:blip r:embed="rId15"/>
+                          <a:srcRect/>
+                          <a:stretch>
+                            <a:fillRect/>
+                          </a:stretch>
+                        </pic:blipFill>
+                        <pic:spPr bwMode="auto">
+                          <a:xfrm>
+                            <a:off x="0" y="0"/>
+                            <a:ext cx="1595128" cy="1990854"/>
+                          </a:xfrm>
+                          <a:prstGeom prst="rect">
+                            <a:avLst/>
+                          </a:prstGeom>
+                          <a:noFill/>
+                          <a:ln w="9525">
+                            <a:noFill/>
+                            <a:miter lim="800000"/>
+                            <a:headEnd/>
+                            <a:tailEnd/>
+                          </a:ln>
+                        </pic:spPr>
+                      </pic:pic>
+                    </a:graphicData>
+                  </a:graphic>
+                </wp:inline>
+              </w:drawing>
+            </w:r>
+          </w:p>
+          <w:p>
+            <w:pPr>
+              <w:pStyle w:val="Caption"/>
+              <w:jc w:val="center"/>
+            </w:pPr>
             <w:r>
               <w:t xml:space="preserve">Figure </w:t>
             </w:r>
@@ -865,7 +1153,10 @@
               <w:t xml:space="preserve"> – </w:t>
             </w:r>
             <w:r>
-              <w:t>Shutter is set to “CLOSED for background”. The smearing is fully evident</w:t>
+              <w:t>Retrieval</w:t>
+            </w:r>
+            <w:r>
+              <w:t xml:space="preserve"> results</w:t>
             </w:r>
           </w:p>
         </w:tc>
@@ -907,6 +1198,188 @@
     </w:tbl>
     <w:p>
       <w:pPr>
+        <w:pStyle w:val="IEMTSectionHeaders"/>
+      </w:pPr>
+      <w:r>
+        <w:t>Additional functionality</w:t>
+      </w:r>
+    </w:p>
+    <w:p>
+      <w:pPr>
+        <w:pStyle w:val="IEMTSectionHeaders"/>
+      </w:pPr>
+      <w:r>
+        <w:t>Fixing calibration errors</w:t>
+      </w:r>
+    </w:p>
+    <w:p>
+      <w:pPr>
+        <w:pStyle w:val="IEMTText"/>
+      </w:pPr>
+      <w:r>
+        <w:t xml:space="preserve">If working under the assumption that there can be only Mie curve that can fit the data with a minimum Chi^2, one can calculate the Chi^2 minimum as a function of extinction factor and/or diameter offset/factor and find the minimum </w:t>
+      </w:r>
+      <w:proofErr w:type="spellStart"/>
+      <w:r>
+        <w:t>minimum</w:t>
+      </w:r>
+      <w:proofErr w:type="spellEnd"/>
+      <w:r>
+        <w:t xml:space="preserve"> Chi^2. The factors the give the above are the calibration factors needed for a successful retrieval. By extinction factor I mean that I multiply the resultant theoretical cross-section by that factor for all sizes. The same explanation goes for the diameter factor. In Diameter offset, I add these offsets to the corresponding diameter sizes before running the calculation.</w:t>
+      </w:r>
+    </w:p>
+    <w:p>
+      <w:pPr>
+        <w:pStyle w:val="IEMTText"/>
+      </w:pPr>
+      <w:r>
+        <w:t xml:space="preserve">The scheme provided in the figure below enables the user to select the grid search parameters. If </w:t>
+      </w:r>
+      <w:proofErr w:type="gramStart"/>
+      <w:r>
+        <w:t>an iteration</w:t>
+      </w:r>
+      <w:proofErr w:type="gramEnd"/>
+      <w:r>
+        <w:t xml:space="preserve"> on only the extinction factor is required then set the start and finish for the diameter offset/factor to the same number. Remember to select a single wavelength and press the button “Find RI using factors” to start the search for minimum of minimums of Chi^2. When the calculation finishes, it outputs the extinction and diameter offset/factors to the third column “Factors that minimize the residue” and </w:t>
+      </w:r>
+      <w:r>
+        <w:lastRenderedPageBreak/>
+        <w:t>automatically calculates the retrieval for those factors. If one then wants to use these factors regularly, he can turn on the “Use Factors” button mentioned previously.</w:t>
+      </w:r>
+    </w:p>
+    <w:p>
+      <w:pPr>
+        <w:pStyle w:val="IEMTText"/>
+      </w:pPr>
+    </w:p>
+    <w:p>
+      <w:pPr>
+        <w:pStyle w:val="IEMTText"/>
+        <w:jc w:val="center"/>
+      </w:pPr>
+      <w:r>
+        <w:rPr>
+          <w:noProof/>
+          <w:lang w:bidi="he-IL"/>
+        </w:rPr>
+        <w:drawing>
+          <wp:inline distT="0" distB="0" distL="0" distR="0">
+            <wp:extent cx="2982307" cy="1942639"/>
+            <wp:effectExtent l="19050" t="0" r="8543" b="0"/>
+            <wp:docPr id="28" name="Picture 28"/>
+            <wp:cNvGraphicFramePr>
+              <a:graphicFrameLocks xmlns:a="http://schemas.openxmlformats.org/drawingml/2006/main" noChangeAspect="1"/>
+            </wp:cNvGraphicFramePr>
+            <a:graphic xmlns:a="http://schemas.openxmlformats.org/drawingml/2006/main">
+              <a:graphicData uri="http://schemas.openxmlformats.org/drawingml/2006/picture">
+                <pic:pic xmlns:pic="http://schemas.openxmlformats.org/drawingml/2006/picture">
+                  <pic:nvPicPr>
+                    <pic:cNvPr id="0" name="Picture 28"/>
+                    <pic:cNvPicPr>
+                      <a:picLocks noChangeAspect="1" noChangeArrowheads="1"/>
+                    </pic:cNvPicPr>
+                  </pic:nvPicPr>
+                  <pic:blipFill>
+                    <a:blip r:embed="rId16"/>
+                    <a:srcRect/>
+                    <a:stretch>
+                      <a:fillRect/>
+                    </a:stretch>
+                  </pic:blipFill>
+                  <pic:spPr bwMode="auto">
+                    <a:xfrm>
+                      <a:off x="0" y="0"/>
+                      <a:ext cx="2982307" cy="1942639"/>
+                    </a:xfrm>
+                    <a:prstGeom prst="rect">
+                      <a:avLst/>
+                    </a:prstGeom>
+                    <a:noFill/>
+                    <a:ln w="9525">
+                      <a:noFill/>
+                      <a:miter lim="800000"/>
+                      <a:headEnd/>
+                      <a:tailEnd/>
+                    </a:ln>
+                  </pic:spPr>
+                </pic:pic>
+              </a:graphicData>
+            </a:graphic>
+          </wp:inline>
+        </w:drawing>
+      </w:r>
+    </w:p>
+    <w:p>
+      <w:pPr>
+        <w:pStyle w:val="IEMTSectionHeaders"/>
+      </w:pPr>
+      <w:r>
+        <w:t>Quick fit function</w:t>
+      </w:r>
+    </w:p>
+    <w:p>
+      <w:pPr>
+        <w:pStyle w:val="IEMTText"/>
+      </w:pPr>
+      <w:r>
+        <w:t xml:space="preserve">For the purposes of examining if a single or more sizes were part of bad measurements, I added the quick fit function. The way we suggest to use is as follows: </w:t>
+      </w:r>
+    </w:p>
+    <w:p>
+      <w:pPr>
+        <w:pStyle w:val="IEMTText"/>
+        <w:numPr>
+          <w:ilvl w:val="0"/>
+          <w:numId w:val="2"/>
+        </w:numPr>
+      </w:pPr>
+      <w:r>
+        <w:t>1. Select a single wavelength</w:t>
+      </w:r>
+    </w:p>
+    <w:p>
+      <w:pPr>
+        <w:pStyle w:val="IEMTText"/>
+        <w:numPr>
+          <w:ilvl w:val="0"/>
+          <w:numId w:val="2"/>
+        </w:numPr>
+      </w:pPr>
+      <w:r>
+        <w:t xml:space="preserve">Enable the quick fit button, located above the diameter sizes checkboxes. </w:t>
+      </w:r>
+    </w:p>
+    <w:p>
+      <w:pPr>
+        <w:pStyle w:val="IEMTText"/>
+        <w:numPr>
+          <w:ilvl w:val="0"/>
+          <w:numId w:val="2"/>
+        </w:numPr>
+      </w:pPr>
+      <w:r>
+        <w:t>Every time that you select or deselect a size, the retrieval process is run automatically and enables to see how the omission of one or more sizes affected the retrieval results. So, this is in fact to test the robustness of the retrieval process.</w:t>
+      </w:r>
+    </w:p>
+    <w:p>
+      <w:pPr>
+        <w:pStyle w:val="IEMTSectionHeaders"/>
+      </w:pPr>
+      <w:r>
+        <w:t>Adding a theoretical Mie curve in an arbitrary real and imaginary parts</w:t>
+      </w:r>
+    </w:p>
+    <w:p>
+      <w:pPr>
+        <w:pStyle w:val="IEMTSectionHeaders"/>
+      </w:pPr>
+      <w:r>
+        <w:t>Choosing whether to fit extinction or absorption data</w:t>
+      </w:r>
+    </w:p>
+    <w:p>
+      <w:pPr>
         <w:pStyle w:val="IEMTText"/>
       </w:pPr>
     </w:p>
@@ -947,7 +1420,6 @@
                 <w:noProof/>
                 <w:lang w:bidi="he-IL"/>
               </w:rPr>
-              <w:lastRenderedPageBreak/>
               <w:drawing>
                 <wp:inline distT="0" distB="0" distL="0" distR="0">
                   <wp:extent cx="4495800" cy="2743200"/>
@@ -966,7 +1438,7 @@
                           </pic:cNvPicPr>
                         </pic:nvPicPr>
                         <pic:blipFill>
-                          <a:blip r:embed="rId13"/>
+                          <a:blip r:embed="rId17"/>
                           <a:srcRect/>
                           <a:stretch>
                             <a:fillRect/>
@@ -1089,10 +1561,18 @@
     </w:tbl>
     <w:p>
       <w:pPr>
+        <w:pStyle w:val="IEMTSectionHeaders"/>
+      </w:pPr>
+      <w:r>
+        <w:t>Appendix</w:t>
+      </w:r>
+    </w:p>
+    <w:p>
+      <w:pPr>
         <w:pStyle w:val="IEMTText"/>
       </w:pPr>
       <w:r>
-        <w:t>Appendix</w:t>
+        <w:t>Format of Extinction file</w:t>
       </w:r>
     </w:p>
     <w:p>
@@ -1100,7 +1580,7 @@
         <w:pStyle w:val="IEMTText"/>
       </w:pPr>
       <w:r>
-        <w:t>Format of Extinction file</w:t>
+        <w:t>Format for multiple charge size distribution file</w:t>
       </w:r>
     </w:p>
     <w:p>
@@ -1108,11 +1588,89 @@
         <w:pStyle w:val="IEMTText"/>
       </w:pPr>
       <w:r>
-        <w:t>Format for multiple charge size distribution file</w:t>
-      </w:r>
+        <w:t>Explanation on how the errors are calculated and what does it mean to approximate the errors</w:t>
+      </w:r>
+    </w:p>
+    <w:p>
+      <w:pPr>
+        <w:pStyle w:val="IEMTSectionHeaders"/>
+      </w:pPr>
+      <w:r>
+        <w:lastRenderedPageBreak/>
+        <w:t>Credits for software</w:t>
+      </w:r>
+    </w:p>
+    <w:p>
+      <w:pPr>
+        <w:pStyle w:val="IEMTText"/>
+      </w:pPr>
+      <w:r>
+        <w:t>National Instruments - Labview</w:t>
+      </w:r>
+    </w:p>
+    <w:p>
+      <w:pPr>
+        <w:pStyle w:val="IEMTText"/>
+      </w:pPr>
+      <w:r>
+        <w:t>JKI state machine framework</w:t>
+      </w:r>
+    </w:p>
+    <w:p>
+      <w:pPr>
+        <w:pStyle w:val="IEMTText"/>
+      </w:pPr>
+      <w:r>
+        <w:t xml:space="preserve">Mie code </w:t>
+      </w:r>
+      <w:proofErr w:type="spellStart"/>
+      <w:r>
+        <w:t>dll</w:t>
+      </w:r>
+      <w:proofErr w:type="spellEnd"/>
+      <w:r>
+        <w:t xml:space="preserve"> for </w:t>
+      </w:r>
+      <w:proofErr w:type="spellStart"/>
+      <w:r>
+        <w:t>labview</w:t>
+      </w:r>
+      <w:proofErr w:type="spellEnd"/>
+      <w:r>
+        <w:t xml:space="preserve"> implementation by …</w:t>
+      </w:r>
+    </w:p>
+    <w:p>
+      <w:pPr>
+        <w:pStyle w:val="IEMTText"/>
+      </w:pPr>
+      <w:r>
+        <w:t xml:space="preserve">Simplex algorithm written in </w:t>
+      </w:r>
+      <w:proofErr w:type="spellStart"/>
+      <w:r>
+        <w:t>labview</w:t>
+      </w:r>
+      <w:proofErr w:type="spellEnd"/>
+      <w:r>
+        <w:t xml:space="preserve"> by ….</w:t>
+      </w:r>
+    </w:p>
+    <w:p>
+      <w:pPr>
+        <w:pStyle w:val="IEMTText"/>
+      </w:pPr>
+      <w:r>
+        <w:t>Credit to my self</w:t>
+      </w:r>
+    </w:p>
+    <w:p>
+      <w:pPr>
+        <w:pStyle w:val="IEMTText"/>
+      </w:pPr>
     </w:p>
     <w:sectPr>
-      <w:footerReference w:type="default" r:id="rId14"/>
+      <w:footerReference w:type="default" r:id="rId18"/>
       <w:endnotePr>
         <w:numFmt w:val="decimal"/>
       </w:endnotePr>
@@ -1468,8 +2026,100 @@
       </w:pPr>
     </w:lvl>
   </w:abstractNum>
+  <w:abstractNum w:abstractNumId="1">
+    <w:nsid w:val="2F9D4D25"/>
+    <w:multiLevelType w:val="hybridMultilevel"/>
+    <w:tmpl w:val="B19AD0E8"/>
+    <w:lvl w:ilvl="0" w:tplc="5C8AB4B2">
+      <w:start w:val="1"/>
+      <w:numFmt w:val="decimal"/>
+      <w:lvlText w:val="%1."/>
+      <w:lvlJc w:val="left"/>
+      <w:pPr>
+        <w:ind w:left="936" w:hanging="360"/>
+      </w:pPr>
+      <w:rPr>
+        <w:rFonts w:hint="default"/>
+      </w:rPr>
+    </w:lvl>
+    <w:lvl w:ilvl="1" w:tplc="04090019" w:tentative="1">
+      <w:start w:val="1"/>
+      <w:numFmt w:val="lowerLetter"/>
+      <w:lvlText w:val="%2."/>
+      <w:lvlJc w:val="left"/>
+      <w:pPr>
+        <w:ind w:left="1728" w:hanging="360"/>
+      </w:pPr>
+    </w:lvl>
+    <w:lvl w:ilvl="2" w:tplc="0409001B" w:tentative="1">
+      <w:start w:val="1"/>
+      <w:numFmt w:val="lowerRoman"/>
+      <w:lvlText w:val="%3."/>
+      <w:lvlJc w:val="right"/>
+      <w:pPr>
+        <w:ind w:left="2448" w:hanging="180"/>
+      </w:pPr>
+    </w:lvl>
+    <w:lvl w:ilvl="3" w:tplc="0409000F" w:tentative="1">
+      <w:start w:val="1"/>
+      <w:numFmt w:val="decimal"/>
+      <w:lvlText w:val="%4."/>
+      <w:lvlJc w:val="left"/>
+      <w:pPr>
+        <w:ind w:left="3168" w:hanging="360"/>
+      </w:pPr>
+    </w:lvl>
+    <w:lvl w:ilvl="4" w:tplc="04090019" w:tentative="1">
+      <w:start w:val="1"/>
+      <w:numFmt w:val="lowerLetter"/>
+      <w:lvlText w:val="%5."/>
+      <w:lvlJc w:val="left"/>
+      <w:pPr>
+        <w:ind w:left="3888" w:hanging="360"/>
+      </w:pPr>
+    </w:lvl>
+    <w:lvl w:ilvl="5" w:tplc="0409001B" w:tentative="1">
+      <w:start w:val="1"/>
+      <w:numFmt w:val="lowerRoman"/>
+      <w:lvlText w:val="%6."/>
+      <w:lvlJc w:val="right"/>
+      <w:pPr>
+        <w:ind w:left="4608" w:hanging="180"/>
+      </w:pPr>
+    </w:lvl>
+    <w:lvl w:ilvl="6" w:tplc="0409000F" w:tentative="1">
+      <w:start w:val="1"/>
+      <w:numFmt w:val="decimal"/>
+      <w:lvlText w:val="%7."/>
+      <w:lvlJc w:val="left"/>
+      <w:pPr>
+        <w:ind w:left="5328" w:hanging="360"/>
+      </w:pPr>
+    </w:lvl>
+    <w:lvl w:ilvl="7" w:tplc="04090019" w:tentative="1">
+      <w:start w:val="1"/>
+      <w:numFmt w:val="lowerLetter"/>
+      <w:lvlText w:val="%8."/>
+      <w:lvlJc w:val="left"/>
+      <w:pPr>
+        <w:ind w:left="6048" w:hanging="360"/>
+      </w:pPr>
+    </w:lvl>
+    <w:lvl w:ilvl="8" w:tplc="0409001B" w:tentative="1">
+      <w:start w:val="1"/>
+      <w:numFmt w:val="lowerRoman"/>
+      <w:lvlText w:val="%9."/>
+      <w:lvlJc w:val="right"/>
+      <w:pPr>
+        <w:ind w:left="6768" w:hanging="180"/>
+      </w:pPr>
+    </w:lvl>
+  </w:abstractNum>
   <w:num w:numId="1">
     <w:abstractNumId w:val="0"/>
+  </w:num>
+  <w:num w:numId="2">
+    <w:abstractNumId w:val="1"/>
   </w:num>
   <w:numIdMacAtCleanup w:val="1"/>
 </w:numbering>
@@ -2948,7 +3598,7 @@
 </file>
 
 <file path=customXml/itemProps1.xml><?xml version="1.0" encoding="utf-8"?>
-<ds:datastoreItem xmlns:ds="http://schemas.openxmlformats.org/officeDocument/2006/customXml" ds:itemID="{FDB3EF6A-B067-4C8A-A962-6BE8ECF4F07F}">
+<ds:datastoreItem xmlns:ds="http://schemas.openxmlformats.org/officeDocument/2006/customXml" ds:itemID="{F79D368E-7A82-4362-AA73-94310A84666E}">
   <ds:schemaRefs>
     <ds:schemaRef ds:uri="http://schemas.openxmlformats.org/officeDocument/2006/bibliography"/>
   </ds:schemaRefs>

</xml_diff>